<commit_message>
Continue on with EDX, Udacity, and Udemy work
</commit_message>
<xml_diff>
--- a/SQL/Udemy/SQL_and_DB_Design_AZ/Section9_DBDesign/DatabaseDesign.docx
+++ b/SQL/Udemy/SQL_and_DB_Design_AZ/Section9_DBDesign/DatabaseDesign.docx
@@ -117,7 +117,15 @@
         <w:ind w:left="1080"/>
       </w:pPr>
       <w:r>
-        <w:t xml:space="preserve">See 2 values in each cell for Colours, + we just want 1 value for an attribute </w:t>
+        <w:t xml:space="preserve">See 2 values in each cell for </w:t>
+      </w:r>
+      <w:proofErr w:type="spellStart"/>
+      <w:r>
+        <w:t>Colours</w:t>
+      </w:r>
+      <w:proofErr w:type="spellEnd"/>
+      <w:r>
+        <w:t xml:space="preserve">, + we just want 1 value for an attribute </w:t>
       </w:r>
     </w:p>
     <w:p>
@@ -164,8 +172,13 @@
         <w:ind w:left="1080"/>
       </w:pPr>
       <w:r>
-        <w:t>Let’s say color doesn’t impact price in any way + we want to manually add a new row w/ purple jeans</w:t>
-      </w:r>
+        <w:t xml:space="preserve">Let’s say color doesn’t impact price in any way + we want to manually add </w:t>
+      </w:r>
+      <w:proofErr w:type="gramStart"/>
+      <w:r>
+        <w:t>a new row w/ purple jeans</w:t>
+      </w:r>
+      <w:proofErr w:type="gramEnd"/>
     </w:p>
     <w:p>
       <w:pPr>
@@ -1044,7 +1057,15 @@
         <w:t>non-prime attribute</w:t>
       </w:r>
       <w:r>
-        <w:t xml:space="preserve"> of the table is dependent on the whole of </w:t>
+        <w:t xml:space="preserve"> of the table is dependent </w:t>
+      </w:r>
+      <w:proofErr w:type="gramStart"/>
+      <w:r>
+        <w:t>on the whole</w:t>
+      </w:r>
+      <w:proofErr w:type="gramEnd"/>
+      <w:r>
+        <w:t xml:space="preserve"> of </w:t>
       </w:r>
       <w:r>
         <w:t>E</w:t>
@@ -1174,8 +1195,13 @@
         </w:tabs>
         <w:ind w:left="1080"/>
       </w:pPr>
-      <w:r>
-        <w:t>Have to check that this is dependent on the whole of both candidate keys</w:t>
+      <w:proofErr w:type="gramStart"/>
+      <w:r>
+        <w:t>Have to</w:t>
+      </w:r>
+      <w:proofErr w:type="gramEnd"/>
+      <w:r>
+        <w:t xml:space="preserve"> check that this is dependent on the whole of both candidate keys</w:t>
       </w:r>
     </w:p>
     <w:p>
@@ -1201,7 +1227,26 @@
         <w:ind w:left="1080"/>
       </w:pPr>
       <w:r>
-        <w:t xml:space="preserve">Is NOT dependent on the WHOLE of Manufacturer + Model </w:t>
+        <w:t xml:space="preserve">Is NOT dependent </w:t>
+      </w:r>
+      <w:proofErr w:type="gramStart"/>
+      <w:r>
+        <w:t xml:space="preserve">on the </w:t>
+      </w:r>
+      <w:bookmarkStart w:id="0" w:name="_GoBack"/>
+      <w:r>
+        <w:rPr>
+          <w:i/>
+        </w:rPr>
+        <w:t>WHOLE</w:t>
+      </w:r>
+      <w:proofErr w:type="gramEnd"/>
+      <w:r>
+        <w:t xml:space="preserve"> </w:t>
+      </w:r>
+      <w:bookmarkEnd w:id="0"/>
+      <w:r>
+        <w:t xml:space="preserve">of Manufacturer + Model </w:t>
       </w:r>
       <w:r>
         <w:sym w:font="Wingdings" w:char="F0E0"/>
@@ -1226,7 +1271,15 @@
         <w:ind w:left="1440"/>
       </w:pPr>
       <w:r>
-        <w:t>Forte is always in Italy, Hoch is always is Germany, etc.</w:t>
+        <w:t xml:space="preserve">Forte is always in Italy, Hoch is always </w:t>
+      </w:r>
+      <w:proofErr w:type="gramStart"/>
+      <w:r>
+        <w:t>is</w:t>
+      </w:r>
+      <w:proofErr w:type="gramEnd"/>
+      <w:r>
+        <w:t xml:space="preserve"> Germany, etc.</w:t>
       </w:r>
     </w:p>
     <w:p>
@@ -1990,8 +2043,6 @@
       <w:r>
         <w:t xml:space="preserve"> (very high computation requirement to input millions + millions of transactions in short periods of time)</w:t>
       </w:r>
-      <w:bookmarkStart w:id="0" w:name="_GoBack"/>
-      <w:bookmarkEnd w:id="0"/>
     </w:p>
     <w:p>
       <w:pPr>

</xml_diff>